<commit_message>
Actualizamos el documento del Proyecto
</commit_message>
<xml_diff>
--- a/Documento Taller de Servidores Linux.docx
+++ b/Documento Taller de Servidores Linux.docx
@@ -1516,7 +1516,7 @@
           <w:r>
             <w:fldChar w:fldCharType="separate"/>
           </w:r>
-          <w:hyperlink w:anchor="_Toc79511499" w:history="1">
+          <w:hyperlink w:anchor="_Toc79518517" w:history="1">
             <w:r>
               <w:rPr>
                 <w:rStyle w:val="Hipervnculo"/>
@@ -1557,7 +1557,7 @@
                 <w:noProof/>
                 <w:webHidden/>
               </w:rPr>
-              <w:instrText xml:space="preserve"> PAGEREF _Toc79511499 \h </w:instrText>
+              <w:instrText xml:space="preserve"> PAGEREF _Toc79518517 \h </w:instrText>
             </w:r>
             <w:r>
               <w:rPr>
@@ -1600,7 +1600,7 @@
               <w:lang w:val="en-US"/>
             </w:rPr>
           </w:pPr>
-          <w:hyperlink w:anchor="_Toc79511500" w:history="1">
+          <w:hyperlink w:anchor="_Toc79518518" w:history="1">
             <w:r>
               <w:rPr>
                 <w:rStyle w:val="Hipervnculo"/>
@@ -1641,7 +1641,7 @@
                 <w:noProof/>
                 <w:webHidden/>
               </w:rPr>
-              <w:instrText xml:space="preserve"> PAGEREF _Toc79511500 \h </w:instrText>
+              <w:instrText xml:space="preserve"> PAGEREF _Toc79518518 \h </w:instrText>
             </w:r>
             <w:r>
               <w:rPr>
@@ -1684,7 +1684,7 @@
               <w:lang w:val="en-US"/>
             </w:rPr>
           </w:pPr>
-          <w:hyperlink w:anchor="_Toc79511501" w:history="1">
+          <w:hyperlink w:anchor="_Toc79518519" w:history="1">
             <w:r>
               <w:rPr>
                 <w:rStyle w:val="Hipervnculo"/>
@@ -1725,7 +1725,7 @@
                 <w:noProof/>
                 <w:webHidden/>
               </w:rPr>
-              <w:instrText xml:space="preserve"> PAGEREF _Toc79511501 \h </w:instrText>
+              <w:instrText xml:space="preserve"> PAGEREF _Toc79518519 \h </w:instrText>
             </w:r>
             <w:r>
               <w:rPr>
@@ -1768,7 +1768,7 @@
               <w:lang w:val="en-US"/>
             </w:rPr>
           </w:pPr>
-          <w:hyperlink w:anchor="_Toc79511502" w:history="1">
+          <w:hyperlink w:anchor="_Toc79518520" w:history="1">
             <w:r>
               <w:rPr>
                 <w:rStyle w:val="Hipervnculo"/>
@@ -1809,7 +1809,7 @@
                 <w:noProof/>
                 <w:webHidden/>
               </w:rPr>
-              <w:instrText xml:space="preserve"> PAGEREF _Toc79511502 \h </w:instrText>
+              <w:instrText xml:space="preserve"> PAGEREF _Toc79518520 \h </w:instrText>
             </w:r>
             <w:r>
               <w:rPr>
@@ -1852,7 +1852,7 @@
               <w:lang w:val="en-US"/>
             </w:rPr>
           </w:pPr>
-          <w:hyperlink w:anchor="_Toc79511503" w:history="1">
+          <w:hyperlink w:anchor="_Toc79518521" w:history="1">
             <w:r>
               <w:rPr>
                 <w:rStyle w:val="Hipervnculo"/>
@@ -1893,7 +1893,7 @@
                 <w:noProof/>
                 <w:webHidden/>
               </w:rPr>
-              <w:instrText xml:space="preserve"> PAGEREF _Toc79511503 \h </w:instrText>
+              <w:instrText xml:space="preserve"> PAGEREF _Toc79518521 \h </w:instrText>
             </w:r>
             <w:r>
               <w:rPr>
@@ -1936,7 +1936,7 @@
               <w:lang w:val="en-US"/>
             </w:rPr>
           </w:pPr>
-          <w:hyperlink w:anchor="_Toc79511504" w:history="1">
+          <w:hyperlink w:anchor="_Toc79518522" w:history="1">
             <w:r>
               <w:rPr>
                 <w:rStyle w:val="Hipervnculo"/>
@@ -1977,7 +1977,7 @@
                 <w:noProof/>
                 <w:webHidden/>
               </w:rPr>
-              <w:instrText xml:space="preserve"> PAGEREF _Toc79511504 \h </w:instrText>
+              <w:instrText xml:space="preserve"> PAGEREF _Toc79518522 \h </w:instrText>
             </w:r>
             <w:r>
               <w:rPr>
@@ -2020,7 +2020,7 @@
               <w:lang w:val="en-US"/>
             </w:rPr>
           </w:pPr>
-          <w:hyperlink w:anchor="_Toc79511505" w:history="1">
+          <w:hyperlink w:anchor="_Toc79518523" w:history="1">
             <w:r>
               <w:rPr>
                 <w:rStyle w:val="Hipervnculo"/>
@@ -2061,7 +2061,7 @@
                 <w:noProof/>
                 <w:webHidden/>
               </w:rPr>
-              <w:instrText xml:space="preserve"> PAGEREF _Toc79511505 \h </w:instrText>
+              <w:instrText xml:space="preserve"> PAGEREF _Toc79518523 \h </w:instrText>
             </w:r>
             <w:r>
               <w:rPr>
@@ -2104,7 +2104,7 @@
               <w:lang w:val="en-US"/>
             </w:rPr>
           </w:pPr>
-          <w:hyperlink w:anchor="_Toc79511506" w:history="1">
+          <w:hyperlink w:anchor="_Toc79518524" w:history="1">
             <w:r>
               <w:rPr>
                 <w:rStyle w:val="Hipervnculo"/>
@@ -2145,91 +2145,7 @@
                 <w:noProof/>
                 <w:webHidden/>
               </w:rPr>
-              <w:instrText xml:space="preserve"> PAGEREF _Toc79511506 \h </w:instrText>
-            </w:r>
-            <w:r>
-              <w:rPr>
-                <w:noProof/>
-                <w:webHidden/>
-              </w:rPr>
-            </w:r>
-            <w:r>
-              <w:rPr>
-                <w:noProof/>
-                <w:webHidden/>
-              </w:rPr>
-              <w:fldChar w:fldCharType="separate"/>
-            </w:r>
-            <w:r>
-              <w:rPr>
-                <w:noProof/>
-                <w:webHidden/>
-              </w:rPr>
-              <w:t>4</w:t>
-            </w:r>
-            <w:r>
-              <w:rPr>
-                <w:noProof/>
-                <w:webHidden/>
-              </w:rPr>
-              <w:fldChar w:fldCharType="end"/>
-            </w:r>
-          </w:hyperlink>
-        </w:p>
-        <w:p>
-          <w:pPr>
-            <w:pStyle w:val="TDC2"/>
-            <w:tabs>
-              <w:tab w:val="left" w:pos="880"/>
-              <w:tab w:val="right" w:leader="dot" w:pos="9736"/>
-            </w:tabs>
-            <w:rPr>
-              <w:noProof/>
-              <w:lang w:val="en-US"/>
-            </w:rPr>
-          </w:pPr>
-          <w:hyperlink w:anchor="_Toc79511507" w:history="1">
-            <w:r>
-              <w:rPr>
-                <w:rStyle w:val="Hipervnculo"/>
-                <w:noProof/>
-              </w:rPr>
-              <w:t>3.4.</w:t>
-            </w:r>
-            <w:r>
-              <w:rPr>
-                <w:noProof/>
-                <w:lang w:val="en-US"/>
-              </w:rPr>
-              <w:tab/>
-            </w:r>
-            <w:r>
-              <w:rPr>
-                <w:rStyle w:val="Hipervnculo"/>
-                <w:noProof/>
-              </w:rPr>
-              <w:t>Instalar Git</w:t>
-            </w:r>
-            <w:r>
-              <w:rPr>
-                <w:noProof/>
-                <w:webHidden/>
-              </w:rPr>
-              <w:tab/>
-            </w:r>
-            <w:r>
-              <w:rPr>
-                <w:noProof/>
-                <w:webHidden/>
-              </w:rPr>
-              <w:fldChar w:fldCharType="begin"/>
-            </w:r>
-            <w:r>
-              <w:rPr>
-                <w:noProof/>
-                <w:webHidden/>
-              </w:rPr>
-              <w:instrText xml:space="preserve"> PAGEREF _Toc79511507 \h </w:instrText>
+              <w:instrText xml:space="preserve"> PAGEREF _Toc79518524 \h </w:instrText>
             </w:r>
             <w:r>
               <w:rPr>
@@ -2272,7 +2188,91 @@
               <w:lang w:val="en-US"/>
             </w:rPr>
           </w:pPr>
-          <w:hyperlink w:anchor="_Toc79511508" w:history="1">
+          <w:hyperlink w:anchor="_Toc79518525" w:history="1">
+            <w:r>
+              <w:rPr>
+                <w:rStyle w:val="Hipervnculo"/>
+                <w:noProof/>
+              </w:rPr>
+              <w:t>3.4.</w:t>
+            </w:r>
+            <w:r>
+              <w:rPr>
+                <w:noProof/>
+                <w:lang w:val="en-US"/>
+              </w:rPr>
+              <w:tab/>
+            </w:r>
+            <w:r>
+              <w:rPr>
+                <w:rStyle w:val="Hipervnculo"/>
+                <w:noProof/>
+              </w:rPr>
+              <w:t>Instalar Git</w:t>
+            </w:r>
+            <w:r>
+              <w:rPr>
+                <w:noProof/>
+                <w:webHidden/>
+              </w:rPr>
+              <w:tab/>
+            </w:r>
+            <w:r>
+              <w:rPr>
+                <w:noProof/>
+                <w:webHidden/>
+              </w:rPr>
+              <w:fldChar w:fldCharType="begin"/>
+            </w:r>
+            <w:r>
+              <w:rPr>
+                <w:noProof/>
+                <w:webHidden/>
+              </w:rPr>
+              <w:instrText xml:space="preserve"> PAGEREF _Toc79518525 \h </w:instrText>
+            </w:r>
+            <w:r>
+              <w:rPr>
+                <w:noProof/>
+                <w:webHidden/>
+              </w:rPr>
+            </w:r>
+            <w:r>
+              <w:rPr>
+                <w:noProof/>
+                <w:webHidden/>
+              </w:rPr>
+              <w:fldChar w:fldCharType="separate"/>
+            </w:r>
+            <w:r>
+              <w:rPr>
+                <w:noProof/>
+                <w:webHidden/>
+              </w:rPr>
+              <w:t>5</w:t>
+            </w:r>
+            <w:r>
+              <w:rPr>
+                <w:noProof/>
+                <w:webHidden/>
+              </w:rPr>
+              <w:fldChar w:fldCharType="end"/>
+            </w:r>
+          </w:hyperlink>
+        </w:p>
+        <w:p>
+          <w:pPr>
+            <w:pStyle w:val="TDC2"/>
+            <w:tabs>
+              <w:tab w:val="left" w:pos="880"/>
+              <w:tab w:val="right" w:leader="dot" w:pos="9736"/>
+            </w:tabs>
+            <w:rPr>
+              <w:noProof/>
+              <w:lang w:val="en-US"/>
+            </w:rPr>
+          </w:pPr>
+          <w:hyperlink w:anchor="_Toc79518526" w:history="1">
             <w:r>
               <w:rPr>
                 <w:rStyle w:val="Hipervnculo"/>
@@ -2313,7 +2313,7 @@
                 <w:noProof/>
                 <w:webHidden/>
               </w:rPr>
-              <w:instrText xml:space="preserve"> PAGEREF _Toc79511508 \h </w:instrText>
+              <w:instrText xml:space="preserve"> PAGEREF _Toc79518526 \h </w:instrText>
             </w:r>
             <w:r>
               <w:rPr>
@@ -2333,7 +2333,7 @@
                 <w:noProof/>
                 <w:webHidden/>
               </w:rPr>
-              <w:t>7</w:t>
+              <w:t>8</w:t>
             </w:r>
             <w:r>
               <w:rPr>
@@ -2356,7 +2356,7 @@
               <w:lang w:val="en-US"/>
             </w:rPr>
           </w:pPr>
-          <w:hyperlink w:anchor="_Toc79511509" w:history="1">
+          <w:hyperlink w:anchor="_Toc79518527" w:history="1">
             <w:r>
               <w:rPr>
                 <w:rStyle w:val="Hipervnculo"/>
@@ -2397,7 +2397,7 @@
                 <w:noProof/>
                 <w:webHidden/>
               </w:rPr>
-              <w:instrText xml:space="preserve"> PAGEREF _Toc79511509 \h </w:instrText>
+              <w:instrText xml:space="preserve"> PAGEREF _Toc79518527 \h </w:instrText>
             </w:r>
             <w:r>
               <w:rPr>
@@ -2417,7 +2417,7 @@
                 <w:noProof/>
                 <w:webHidden/>
               </w:rPr>
-              <w:t>9</w:t>
+              <w:t>10</w:t>
             </w:r>
             <w:r>
               <w:rPr>
@@ -2440,7 +2440,7 @@
               <w:lang w:val="en-US"/>
             </w:rPr>
           </w:pPr>
-          <w:hyperlink w:anchor="_Toc79511510" w:history="1">
+          <w:hyperlink w:anchor="_Toc79518528" w:history="1">
             <w:r>
               <w:rPr>
                 <w:rStyle w:val="Hipervnculo"/>
@@ -2481,7 +2481,7 @@
                 <w:noProof/>
                 <w:webHidden/>
               </w:rPr>
-              <w:instrText xml:space="preserve"> PAGEREF _Toc79511510 \h </w:instrText>
+              <w:instrText xml:space="preserve"> PAGEREF _Toc79518528 \h </w:instrText>
             </w:r>
             <w:r>
               <w:rPr>
@@ -2501,7 +2501,7 @@
                 <w:noProof/>
                 <w:webHidden/>
               </w:rPr>
-              <w:t>11</w:t>
+              <w:t>12</w:t>
             </w:r>
             <w:r>
               <w:rPr>
@@ -2524,7 +2524,7 @@
               <w:lang w:val="en-US"/>
             </w:rPr>
           </w:pPr>
-          <w:hyperlink w:anchor="_Toc79511511" w:history="1">
+          <w:hyperlink w:anchor="_Toc79518529" w:history="1">
             <w:r>
               <w:rPr>
                 <w:rStyle w:val="Hipervnculo"/>
@@ -2565,7 +2565,7 @@
                 <w:noProof/>
                 <w:webHidden/>
               </w:rPr>
-              <w:instrText xml:space="preserve"> PAGEREF _Toc79511511 \h </w:instrText>
+              <w:instrText xml:space="preserve"> PAGEREF _Toc79518529 \h </w:instrText>
             </w:r>
             <w:r>
               <w:rPr>
@@ -2585,7 +2585,7 @@
                 <w:noProof/>
                 <w:webHidden/>
               </w:rPr>
-              <w:t>12</w:t>
+              <w:t>13</w:t>
             </w:r>
             <w:r>
               <w:rPr>
@@ -2717,7 +2717,7 @@
         </w:numPr>
       </w:pPr>
       <w:bookmarkStart w:id="0" w:name="_Toc57210188"/>
-      <w:bookmarkStart w:id="1" w:name="_Toc79511499"/>
+      <w:bookmarkStart w:id="1" w:name="_Toc79518517"/>
       <w:r>
         <w:t>DECLARACIÓN AUTORÍA</w:t>
       </w:r>
@@ -2833,7 +2833,7 @@
         </w:numPr>
       </w:pPr>
       <w:bookmarkStart w:id="3" w:name="_Toc57210189"/>
-      <w:bookmarkStart w:id="4" w:name="_Toc79511500"/>
+      <w:bookmarkStart w:id="4" w:name="_Toc79518518"/>
       <w:r>
         <w:t>RESUMEN EJECUTIVO</w:t>
       </w:r>
@@ -2849,7 +2849,7 @@
         </w:numPr>
       </w:pPr>
       <w:bookmarkStart w:id="5" w:name="_Toc57210190"/>
-      <w:bookmarkStart w:id="6" w:name="_Toc79511501"/>
+      <w:bookmarkStart w:id="6" w:name="_Toc79518519"/>
       <w:r>
         <w:t>Introducción</w:t>
       </w:r>
@@ -2908,7 +2908,7 @@
         </w:numPr>
       </w:pPr>
       <w:bookmarkStart w:id="7" w:name="_Toc57210192"/>
-      <w:bookmarkStart w:id="8" w:name="_Toc79511502"/>
+      <w:bookmarkStart w:id="8" w:name="_Toc79518520"/>
       <w:r>
         <w:t>Objetivos Específicos</w:t>
       </w:r>
@@ -2943,7 +2943,7 @@
           <w:numId w:val="23"/>
         </w:numPr>
       </w:pPr>
-      <w:bookmarkStart w:id="9" w:name="_Toc79511503"/>
+      <w:bookmarkStart w:id="9" w:name="_Toc79518521"/>
       <w:r>
         <w:t>SOLUCIÓN PROYECTO</w:t>
       </w:r>
@@ -2970,7 +2970,7 @@
           <w:numId w:val="23"/>
         </w:numPr>
       </w:pPr>
-      <w:bookmarkStart w:id="10" w:name="_Toc79511504"/>
+      <w:bookmarkStart w:id="10" w:name="_Toc79518522"/>
       <w:r>
         <w:t>Instalación CentOS y Ubuntu</w:t>
       </w:r>
@@ -3101,12 +3101,8 @@
       <w:pPr>
         <w:ind w:left="360"/>
       </w:pPr>
-    </w:p>
-    <w:p>
-      <w:pPr>
-        <w:ind w:left="360"/>
-      </w:pPr>
-      <w:r>
+      <w:r>
+        <w:lastRenderedPageBreak/>
         <w:t>En la siguiente imagen se puede apreciar como quedaron las particiones realizadas en el equipo Ubuntu.</w:t>
       </w:r>
     </w:p>
@@ -3119,9 +3115,9 @@
           <w:noProof/>
         </w:rPr>
         <w:drawing>
-          <wp:inline distT="0" distB="0" distL="0" distR="0" wp14:anchorId="7F2CB808" wp14:editId="6740F0DE">
-            <wp:extent cx="4629150" cy="3504310"/>
-            <wp:effectExtent l="0" t="0" r="0" b="1270"/>
+          <wp:inline distT="0" distB="0" distL="0" distR="0" wp14:anchorId="7F2CB808" wp14:editId="4DCA0E3D">
+            <wp:extent cx="4189942" cy="3171825"/>
+            <wp:effectExtent l="0" t="0" r="1270" b="0"/>
             <wp:docPr id="1" name="Imagen 1" descr="Texto&#10;&#10;Descripción generada automáticamente"/>
             <wp:cNvGraphicFramePr>
               <a:graphicFrameLocks xmlns:a="http://schemas.openxmlformats.org/drawingml/2006/main" noChangeAspect="1"/>
@@ -3151,7 +3147,7 @@
                   <pic:spPr bwMode="auto">
                     <a:xfrm>
                       <a:off x="0" y="0"/>
-                      <a:ext cx="4643785" cy="3515389"/>
+                      <a:ext cx="4214459" cy="3190385"/>
                     </a:xfrm>
                     <a:prstGeom prst="rect">
                       <a:avLst/>
@@ -3264,14 +3260,8 @@
         </w:drawing>
       </w:r>
     </w:p>
-    <w:p/>
-    <w:p/>
-    <w:p/>
-    <w:p/>
-    <w:p/>
-    <w:p>
-      <w:r>
-        <w:lastRenderedPageBreak/>
+    <w:p>
+      <w:r>
         <w:t>En la imagen a continuación se puede apreciar las IP asignada a cada una de las interfaces.</w:t>
       </w:r>
     </w:p>
@@ -3284,9 +3274,9 @@
           <w:noProof/>
         </w:rPr>
         <w:drawing>
-          <wp:inline distT="0" distB="0" distL="0" distR="0" wp14:anchorId="4C1AF64D" wp14:editId="204AB590">
-            <wp:extent cx="4076700" cy="1832133"/>
-            <wp:effectExtent l="0" t="0" r="0" b="0"/>
+          <wp:inline distT="0" distB="0" distL="0" distR="0" wp14:anchorId="4C1AF64D" wp14:editId="138843C5">
+            <wp:extent cx="4514362" cy="2028825"/>
+            <wp:effectExtent l="0" t="0" r="635" b="0"/>
             <wp:docPr id="4" name="Imagen 4" descr="Texto&#10;&#10;Descripción generada automáticamente"/>
             <wp:cNvGraphicFramePr>
               <a:graphicFrameLocks xmlns:a="http://schemas.openxmlformats.org/drawingml/2006/main" noChangeAspect="1"/>
@@ -3307,7 +3297,7 @@
                   <pic:spPr>
                     <a:xfrm>
                       <a:off x="0" y="0"/>
-                      <a:ext cx="4133933" cy="1857854"/>
+                      <a:ext cx="4581872" cy="2059165"/>
                     </a:xfrm>
                     <a:prstGeom prst="rect">
                       <a:avLst/>
@@ -3321,6 +3311,143 @@
       </w:r>
     </w:p>
     <w:p>
+      <w:r>
+        <w:lastRenderedPageBreak/>
+        <w:t>Particiones centOS8</w:t>
+      </w:r>
+    </w:p>
+    <w:p>
+      <w:pPr>
+        <w:jc w:val="center"/>
+      </w:pPr>
+      <w:r>
+        <w:rPr>
+          <w:noProof/>
+        </w:rPr>
+        <w:drawing>
+          <wp:inline distT="0" distB="0" distL="0" distR="0" wp14:anchorId="3151C3DC" wp14:editId="128743FC">
+            <wp:extent cx="3516568" cy="2990850"/>
+            <wp:effectExtent l="0" t="0" r="8255" b="0"/>
+            <wp:docPr id="33" name="Imagen 33" descr="Interfaz de usuario gráfica, Sitio web&#10;&#10;Descripción generada automáticamente"/>
+            <wp:cNvGraphicFramePr>
+              <a:graphicFrameLocks xmlns:a="http://schemas.openxmlformats.org/drawingml/2006/main" noChangeAspect="1"/>
+            </wp:cNvGraphicFramePr>
+            <a:graphic xmlns:a="http://schemas.openxmlformats.org/drawingml/2006/main">
+              <a:graphicData uri="http://schemas.openxmlformats.org/drawingml/2006/picture">
+                <pic:pic xmlns:pic="http://schemas.openxmlformats.org/drawingml/2006/picture">
+                  <pic:nvPicPr>
+                    <pic:cNvPr id="33" name="Imagen 33" descr="Interfaz de usuario gráfica, Sitio web&#10;&#10;Descripción generada automáticamente"/>
+                    <pic:cNvPicPr>
+                      <a:picLocks noChangeAspect="1" noChangeArrowheads="1"/>
+                    </pic:cNvPicPr>
+                  </pic:nvPicPr>
+                  <pic:blipFill>
+                    <a:blip r:embed="rId24">
+                      <a:extLst>
+                        <a:ext uri="{28A0092B-C50C-407E-A947-70E740481C1C}">
+                          <a14:useLocalDpi xmlns:a14="http://schemas.microsoft.com/office/drawing/2010/main" val="0"/>
+                        </a:ext>
+                      </a:extLst>
+                    </a:blip>
+                    <a:srcRect/>
+                    <a:stretch>
+                      <a:fillRect/>
+                    </a:stretch>
+                  </pic:blipFill>
+                  <pic:spPr bwMode="auto">
+                    <a:xfrm>
+                      <a:off x="0" y="0"/>
+                      <a:ext cx="3521500" cy="2995045"/>
+                    </a:xfrm>
+                    <a:prstGeom prst="rect">
+                      <a:avLst/>
+                    </a:prstGeom>
+                    <a:noFill/>
+                    <a:ln>
+                      <a:noFill/>
+                    </a:ln>
+                  </pic:spPr>
+                </pic:pic>
+              </a:graphicData>
+            </a:graphic>
+          </wp:inline>
+        </w:drawing>
+      </w:r>
+    </w:p>
+    <w:p>
+      <w:r>
+        <w:t xml:space="preserve">Por otra parte, se crea un usuario “ansible” sin </w:t>
+      </w:r>
+      <w:proofErr w:type="spellStart"/>
+      <w:proofErr w:type="gramStart"/>
+      <w:r>
+        <w:t>password</w:t>
+      </w:r>
+      <w:proofErr w:type="spellEnd"/>
+      <w:proofErr w:type="gramEnd"/>
+      <w:r>
+        <w:t xml:space="preserve"> y con permisos de SUDO.</w:t>
+      </w:r>
+    </w:p>
+    <w:p>
+      <w:pPr>
+        <w:jc w:val="center"/>
+      </w:pPr>
+      <w:r>
+        <w:rPr>
+          <w:noProof/>
+        </w:rPr>
+        <w:drawing>
+          <wp:inline distT="0" distB="0" distL="0" distR="0" wp14:anchorId="7A5D9FD9" wp14:editId="4B03782D">
+            <wp:extent cx="3695700" cy="3108695"/>
+            <wp:effectExtent l="0" t="0" r="0" b="0"/>
+            <wp:docPr id="32" name="Imagen 32" descr="Interfaz de usuario gráfica, Aplicación&#10;&#10;Descripción generada automáticamente"/>
+            <wp:cNvGraphicFramePr>
+              <a:graphicFrameLocks xmlns:a="http://schemas.openxmlformats.org/drawingml/2006/main" noChangeAspect="1"/>
+            </wp:cNvGraphicFramePr>
+            <a:graphic xmlns:a="http://schemas.openxmlformats.org/drawingml/2006/main">
+              <a:graphicData uri="http://schemas.openxmlformats.org/drawingml/2006/picture">
+                <pic:pic xmlns:pic="http://schemas.openxmlformats.org/drawingml/2006/picture">
+                  <pic:nvPicPr>
+                    <pic:cNvPr id="32" name="Imagen 32" descr="Interfaz de usuario gráfica, Aplicación&#10;&#10;Descripción generada automáticamente"/>
+                    <pic:cNvPicPr>
+                      <a:picLocks noChangeAspect="1" noChangeArrowheads="1"/>
+                    </pic:cNvPicPr>
+                  </pic:nvPicPr>
+                  <pic:blipFill>
+                    <a:blip r:embed="rId25">
+                      <a:extLst>
+                        <a:ext uri="{28A0092B-C50C-407E-A947-70E740481C1C}">
+                          <a14:useLocalDpi xmlns:a14="http://schemas.microsoft.com/office/drawing/2010/main" val="0"/>
+                        </a:ext>
+                      </a:extLst>
+                    </a:blip>
+                    <a:srcRect/>
+                    <a:stretch>
+                      <a:fillRect/>
+                    </a:stretch>
+                  </pic:blipFill>
+                  <pic:spPr bwMode="auto">
+                    <a:xfrm>
+                      <a:off x="0" y="0"/>
+                      <a:ext cx="3700906" cy="3113075"/>
+                    </a:xfrm>
+                    <a:prstGeom prst="rect">
+                      <a:avLst/>
+                    </a:prstGeom>
+                    <a:noFill/>
+                    <a:ln>
+                      <a:noFill/>
+                    </a:ln>
+                  </pic:spPr>
+                </pic:pic>
+              </a:graphicData>
+            </a:graphic>
+          </wp:inline>
+        </w:drawing>
+      </w:r>
+    </w:p>
+    <w:p>
       <w:pPr>
         <w:pStyle w:val="Ttulo2"/>
         <w:numPr>
@@ -3328,7 +3455,7 @@
           <w:numId w:val="23"/>
         </w:numPr>
       </w:pPr>
-      <w:bookmarkStart w:id="11" w:name="_Toc79511505"/>
+      <w:bookmarkStart w:id="11" w:name="_Toc79518523"/>
       <w:r>
         <w:t>Instalar ansible</w:t>
       </w:r>
@@ -3479,8 +3606,9 @@
           <w:numId w:val="23"/>
         </w:numPr>
       </w:pPr>
-      <w:bookmarkStart w:id="12" w:name="_Toc79511506"/>
-      <w:r>
+      <w:bookmarkStart w:id="12" w:name="_Toc79518524"/>
+      <w:r>
+        <w:lastRenderedPageBreak/>
         <w:t>Configurar Claves</w:t>
       </w:r>
       <w:bookmarkEnd w:id="12"/>
@@ -3855,10 +3983,12 @@
         <w:t xml:space="preserve"> se deberá ingresar la </w:t>
       </w:r>
       <w:proofErr w:type="spellStart"/>
+      <w:proofErr w:type="gramStart"/>
       <w:r>
         <w:t>password</w:t>
       </w:r>
       <w:proofErr w:type="spellEnd"/>
+      <w:proofErr w:type="gramEnd"/>
       <w:r>
         <w:t xml:space="preserve"> del host, y si es correcta, como resultado se agregará la clave al equipo. Una forma de verificar esto es de la siguiente manera: </w:t>
       </w:r>
@@ -3884,7 +4014,6 @@
         <w:rPr>
           <w:noProof/>
         </w:rPr>
-        <w:lastRenderedPageBreak/>
         <w:drawing>
           <wp:inline distT="0" distB="0" distL="0" distR="0" wp14:anchorId="0F25C857" wp14:editId="4FE8D422">
             <wp:extent cx="3746483" cy="2305050"/>
@@ -3901,7 +4030,7 @@
                     <pic:cNvPicPr/>
                   </pic:nvPicPr>
                   <pic:blipFill>
-                    <a:blip r:embed="rId24"/>
+                    <a:blip r:embed="rId26"/>
                     <a:stretch>
                       <a:fillRect/>
                     </a:stretch>
@@ -3931,7 +4060,7 @@
           <w:numId w:val="23"/>
         </w:numPr>
       </w:pPr>
-      <w:bookmarkStart w:id="13" w:name="_Toc79511507"/>
+      <w:bookmarkStart w:id="13" w:name="_Toc79518525"/>
       <w:r>
         <w:t>Instala</w:t>
       </w:r>
@@ -3958,7 +4087,7 @@
       <w:r>
         <w:t xml:space="preserve"> (</w:t>
       </w:r>
-      <w:hyperlink r:id="rId25" w:history="1">
+      <w:hyperlink r:id="rId27" w:history="1">
         <w:r>
           <w:rPr>
             <w:rStyle w:val="Hipervnculo"/>
@@ -3992,6 +4121,7 @@
         <w:rPr>
           <w:noProof/>
         </w:rPr>
+        <w:lastRenderedPageBreak/>
         <w:drawing>
           <wp:inline distT="0" distB="0" distL="0" distR="0" wp14:anchorId="36DB76CD" wp14:editId="31938CE4">
             <wp:extent cx="6181725" cy="2105025"/>
@@ -4010,7 +4140,7 @@
                     </pic:cNvPicPr>
                   </pic:nvPicPr>
                   <pic:blipFill>
-                    <a:blip r:embed="rId26" cstate="print">
+                    <a:blip r:embed="rId28" cstate="print">
                       <a:extLst>
                         <a:ext uri="{28A0092B-C50C-407E-A947-70E740481C1C}">
                           <a14:useLocalDpi xmlns:a14="http://schemas.microsoft.com/office/drawing/2010/main" val="0"/>
@@ -4070,7 +4200,7 @@
                     </pic:cNvPicPr>
                   </pic:nvPicPr>
                   <pic:blipFill>
-                    <a:blip r:embed="rId27" cstate="print">
+                    <a:blip r:embed="rId29" cstate="print">
                       <a:extLst>
                         <a:ext uri="{28A0092B-C50C-407E-A947-70E740481C1C}">
                           <a14:useLocalDpi xmlns:a14="http://schemas.microsoft.com/office/drawing/2010/main" val="0"/>
@@ -4104,7 +4234,6 @@
     </w:p>
     <w:p>
       <w:r>
-        <w:lastRenderedPageBreak/>
         <w:t xml:space="preserve">Lo siguiente que se debe realizar es generar la clave SSH en el equipo bastión de la misma forma que se hicieron en los hosts. Una vez que tengamos esta clave, debemos copiarla e importarla a nuestro perfil de </w:t>
       </w:r>
       <w:proofErr w:type="spellStart"/>
@@ -4139,7 +4268,7 @@
                     </pic:cNvPicPr>
                   </pic:nvPicPr>
                   <pic:blipFill>
-                    <a:blip r:embed="rId28">
+                    <a:blip r:embed="rId30">
                       <a:extLst>
                         <a:ext uri="{28A0092B-C50C-407E-A947-70E740481C1C}">
                           <a14:useLocalDpi xmlns:a14="http://schemas.microsoft.com/office/drawing/2010/main" val="0"/>
@@ -4173,6 +4302,7 @@
     </w:p>
     <w:p>
       <w:r>
+        <w:lastRenderedPageBreak/>
         <w:t xml:space="preserve">Posteriormente, en nuestro equipo bastión debemos instalar Git con </w:t>
       </w:r>
       <w:r>
@@ -4304,6 +4434,7 @@
         <w:t xml:space="preserve"> </w:t>
       </w:r>
       <w:proofErr w:type="spellStart"/>
+      <w:proofErr w:type="gramStart"/>
       <w:r>
         <w:rPr>
           <w:rFonts w:eastAsiaTheme="minorEastAsia"/>
@@ -4317,7 +4448,15 @@
           <w:rFonts w:eastAsiaTheme="minorEastAsia"/>
           <w:sz w:val="22"/>
         </w:rPr>
-        <w:t xml:space="preserve"> .” en caso que tengamos archivos nuevos para subir.</w:t>
+        <w:t xml:space="preserve"> .</w:t>
+      </w:r>
+      <w:proofErr w:type="gramEnd"/>
+      <w:r>
+        <w:rPr>
+          <w:rFonts w:eastAsiaTheme="minorEastAsia"/>
+          <w:sz w:val="22"/>
+        </w:rPr>
+        <w:t>” en caso que tengamos archivos nuevos para subir.</w:t>
       </w:r>
     </w:p>
     <w:p>
@@ -4469,6 +4608,7 @@
         <w:t xml:space="preserve">$ git config --global </w:t>
       </w:r>
       <w:proofErr w:type="spellStart"/>
+      <w:proofErr w:type="gramStart"/>
       <w:r>
         <w:rPr>
           <w:rFonts w:eastAsiaTheme="minorEastAsia"/>
@@ -4478,6 +4618,7 @@
         <w:t>user.email</w:t>
       </w:r>
       <w:proofErr w:type="spellEnd"/>
+      <w:proofErr w:type="gramEnd"/>
       <w:r>
         <w:rPr>
           <w:rFonts w:eastAsiaTheme="minorEastAsia"/>
@@ -4486,7 +4627,7 @@
         </w:rPr>
         <w:t xml:space="preserve"> </w:t>
       </w:r>
-      <w:hyperlink r:id="rId29" w:history="1">
+      <w:hyperlink r:id="rId31" w:history="1">
         <w:r>
           <w:rPr>
             <w:rFonts w:eastAsiaTheme="minorEastAsia"/>
@@ -4577,7 +4718,6 @@
         <w:rPr>
           <w:noProof/>
         </w:rPr>
-        <w:lastRenderedPageBreak/>
         <w:drawing>
           <wp:inline distT="0" distB="0" distL="0" distR="0" wp14:anchorId="676FD950" wp14:editId="67007FB7">
             <wp:extent cx="6188710" cy="2089150"/>
@@ -4594,7 +4734,7 @@
                     <pic:cNvPicPr/>
                   </pic:nvPicPr>
                   <pic:blipFill>
-                    <a:blip r:embed="rId30"/>
+                    <a:blip r:embed="rId32"/>
                     <a:stretch>
                       <a:fillRect/>
                     </a:stretch>
@@ -4647,7 +4787,7 @@
                     <pic:cNvPicPr/>
                   </pic:nvPicPr>
                   <pic:blipFill>
-                    <a:blip r:embed="rId31"/>
+                    <a:blip r:embed="rId33"/>
                     <a:stretch>
                       <a:fillRect/>
                     </a:stretch>
@@ -4684,8 +4824,9 @@
           <w:numId w:val="23"/>
         </w:numPr>
       </w:pPr>
-      <w:bookmarkStart w:id="14" w:name="_Toc79511508"/>
-      <w:r>
+      <w:bookmarkStart w:id="14" w:name="_Toc79518526"/>
+      <w:r>
+        <w:lastRenderedPageBreak/>
         <w:t>Correcciones de errores archivos</w:t>
       </w:r>
       <w:bookmarkEnd w:id="14"/>
@@ -5015,38 +5156,45 @@
           <w:color w:val="000000"/>
           <w:sz w:val="18"/>
           <w:szCs w:val="18"/>
-          <w:lang w:val="en-US"/>
-        </w:rPr>
-      </w:pPr>
+        </w:rPr>
+      </w:pPr>
+      <w:proofErr w:type="spellStart"/>
       <w:r>
         <w:rPr>
           <w:rFonts w:ascii="Consolas" w:hAnsi="Consolas" w:cs="Consolas"/>
           <w:color w:val="000000"/>
           <w:sz w:val="18"/>
           <w:szCs w:val="18"/>
-          <w:lang w:val="en-US"/>
-        </w:rPr>
-        <w:t xml:space="preserve">ubuntu </w:t>
-      </w:r>
-      <w:proofErr w:type="spellStart"/>
+        </w:rPr>
+        <w:t>ubuntu</w:t>
+      </w:r>
+      <w:proofErr w:type="spellEnd"/>
       <w:r>
         <w:rPr>
           <w:rFonts w:ascii="Consolas" w:hAnsi="Consolas" w:cs="Consolas"/>
           <w:color w:val="000000"/>
           <w:sz w:val="18"/>
           <w:szCs w:val="18"/>
-          <w:lang w:val="en-US"/>
-        </w:rPr>
-        <w:t>ansible_host</w:t>
-      </w:r>
-      <w:proofErr w:type="spellEnd"/>
+        </w:rPr>
+        <w:t xml:space="preserve"> </w:t>
+      </w:r>
+      <w:proofErr w:type="spellStart"/>
       <w:r>
         <w:rPr>
           <w:rFonts w:ascii="Consolas" w:hAnsi="Consolas" w:cs="Consolas"/>
           <w:color w:val="000000"/>
           <w:sz w:val="18"/>
           <w:szCs w:val="18"/>
-          <w:lang w:val="en-US"/>
+        </w:rPr>
+        <w:t>ansible_host</w:t>
+      </w:r>
+      <w:proofErr w:type="spellEnd"/>
+      <w:r>
+        <w:rPr>
+          <w:rFonts w:ascii="Consolas" w:hAnsi="Consolas" w:cs="Consolas"/>
+          <w:color w:val="000000"/>
+          <w:sz w:val="18"/>
+          <w:szCs w:val="18"/>
         </w:rPr>
         <w:t>=192.168.56.105</w:t>
       </w:r>
@@ -5096,7 +5244,6 @@
           <w:color w:val="000000"/>
           <w:sz w:val="18"/>
           <w:szCs w:val="18"/>
-          <w:lang w:val="en-US"/>
         </w:rPr>
       </w:pPr>
     </w:p>
@@ -5145,7 +5292,6 @@
           <w:color w:val="000000"/>
           <w:sz w:val="18"/>
           <w:szCs w:val="18"/>
-          <w:lang w:val="en-US"/>
         </w:rPr>
       </w:pPr>
       <w:r>
@@ -5154,9 +5300,28 @@
           <w:color w:val="000000"/>
           <w:sz w:val="18"/>
           <w:szCs w:val="18"/>
-          <w:lang w:val="en-US"/>
-        </w:rPr>
-        <w:t>[centos]</w:t>
+        </w:rPr>
+        <w:t>[</w:t>
+      </w:r>
+      <w:proofErr w:type="spellStart"/>
+      <w:r>
+        <w:rPr>
+          <w:rFonts w:ascii="Consolas" w:hAnsi="Consolas" w:cs="Consolas"/>
+          <w:color w:val="000000"/>
+          <w:sz w:val="18"/>
+          <w:szCs w:val="18"/>
+        </w:rPr>
+        <w:t>centos</w:t>
+      </w:r>
+      <w:proofErr w:type="spellEnd"/>
+      <w:r>
+        <w:rPr>
+          <w:rFonts w:ascii="Consolas" w:hAnsi="Consolas" w:cs="Consolas"/>
+          <w:color w:val="000000"/>
+          <w:sz w:val="18"/>
+          <w:szCs w:val="18"/>
+        </w:rPr>
+        <w:t>]</w:t>
       </w:r>
     </w:p>
     <w:p>
@@ -5204,38 +5369,45 @@
           <w:color w:val="000000"/>
           <w:sz w:val="18"/>
           <w:szCs w:val="18"/>
-          <w:lang w:val="en-US"/>
-        </w:rPr>
-      </w:pPr>
+        </w:rPr>
+      </w:pPr>
+      <w:proofErr w:type="spellStart"/>
       <w:r>
         <w:rPr>
           <w:rFonts w:ascii="Consolas" w:hAnsi="Consolas" w:cs="Consolas"/>
           <w:color w:val="000000"/>
           <w:sz w:val="18"/>
           <w:szCs w:val="18"/>
-          <w:lang w:val="en-US"/>
-        </w:rPr>
-        <w:t xml:space="preserve">centos </w:t>
-      </w:r>
-      <w:proofErr w:type="spellStart"/>
+        </w:rPr>
+        <w:t>centos</w:t>
+      </w:r>
+      <w:proofErr w:type="spellEnd"/>
       <w:r>
         <w:rPr>
           <w:rFonts w:ascii="Consolas" w:hAnsi="Consolas" w:cs="Consolas"/>
           <w:color w:val="000000"/>
           <w:sz w:val="18"/>
           <w:szCs w:val="18"/>
-          <w:lang w:val="en-US"/>
-        </w:rPr>
-        <w:t>ansible_host</w:t>
-      </w:r>
-      <w:proofErr w:type="spellEnd"/>
+        </w:rPr>
+        <w:t xml:space="preserve"> </w:t>
+      </w:r>
+      <w:proofErr w:type="spellStart"/>
       <w:r>
         <w:rPr>
           <w:rFonts w:ascii="Consolas" w:hAnsi="Consolas" w:cs="Consolas"/>
           <w:color w:val="000000"/>
           <w:sz w:val="18"/>
           <w:szCs w:val="18"/>
-          <w:lang w:val="en-US"/>
+        </w:rPr>
+        <w:t>ansible_host</w:t>
+      </w:r>
+      <w:proofErr w:type="spellEnd"/>
+      <w:r>
+        <w:rPr>
+          <w:rFonts w:ascii="Consolas" w:hAnsi="Consolas" w:cs="Consolas"/>
+          <w:color w:val="000000"/>
+          <w:sz w:val="18"/>
+          <w:szCs w:val="18"/>
         </w:rPr>
         <w:t>=192.168.56.104</w:t>
       </w:r>
@@ -5285,7 +5457,6 @@
           <w:color w:val="000000"/>
           <w:sz w:val="18"/>
           <w:szCs w:val="18"/>
-          <w:lang w:val="en-US"/>
         </w:rPr>
       </w:pPr>
     </w:p>
@@ -5334,7 +5505,6 @@
           <w:color w:val="000000"/>
           <w:sz w:val="18"/>
           <w:szCs w:val="18"/>
-          <w:lang w:val="en-US"/>
         </w:rPr>
       </w:pPr>
       <w:r>
@@ -5343,9 +5513,28 @@
           <w:color w:val="000000"/>
           <w:sz w:val="18"/>
           <w:szCs w:val="18"/>
-          <w:lang w:val="en-US"/>
-        </w:rPr>
-        <w:t>[ubuntu]</w:t>
+        </w:rPr>
+        <w:t>[</w:t>
+      </w:r>
+      <w:proofErr w:type="spellStart"/>
+      <w:r>
+        <w:rPr>
+          <w:rFonts w:ascii="Consolas" w:hAnsi="Consolas" w:cs="Consolas"/>
+          <w:color w:val="000000"/>
+          <w:sz w:val="18"/>
+          <w:szCs w:val="18"/>
+        </w:rPr>
+        <w:t>ubuntu</w:t>
+      </w:r>
+      <w:proofErr w:type="spellEnd"/>
+      <w:r>
+        <w:rPr>
+          <w:rFonts w:ascii="Consolas" w:hAnsi="Consolas" w:cs="Consolas"/>
+          <w:color w:val="000000"/>
+          <w:sz w:val="18"/>
+          <w:szCs w:val="18"/>
+        </w:rPr>
+        <w:t>]</w:t>
       </w:r>
     </w:p>
     <w:p>
@@ -5393,38 +5582,45 @@
           <w:color w:val="000000"/>
           <w:sz w:val="18"/>
           <w:szCs w:val="18"/>
-          <w:lang w:val="en-US"/>
-        </w:rPr>
-      </w:pPr>
+        </w:rPr>
+      </w:pPr>
+      <w:proofErr w:type="spellStart"/>
       <w:r>
         <w:rPr>
           <w:rFonts w:ascii="Consolas" w:hAnsi="Consolas" w:cs="Consolas"/>
           <w:color w:val="000000"/>
           <w:sz w:val="18"/>
           <w:szCs w:val="18"/>
-          <w:lang w:val="en-US"/>
-        </w:rPr>
-        <w:t xml:space="preserve">ubuntu </w:t>
-      </w:r>
-      <w:proofErr w:type="spellStart"/>
+        </w:rPr>
+        <w:t>ubuntu</w:t>
+      </w:r>
+      <w:proofErr w:type="spellEnd"/>
       <w:r>
         <w:rPr>
           <w:rFonts w:ascii="Consolas" w:hAnsi="Consolas" w:cs="Consolas"/>
           <w:color w:val="000000"/>
           <w:sz w:val="18"/>
           <w:szCs w:val="18"/>
-          <w:lang w:val="en-US"/>
-        </w:rPr>
-        <w:t>ansible_host</w:t>
-      </w:r>
-      <w:proofErr w:type="spellEnd"/>
+        </w:rPr>
+        <w:t xml:space="preserve"> </w:t>
+      </w:r>
+      <w:proofErr w:type="spellStart"/>
       <w:r>
         <w:rPr>
           <w:rFonts w:ascii="Consolas" w:hAnsi="Consolas" w:cs="Consolas"/>
           <w:color w:val="000000"/>
           <w:sz w:val="18"/>
           <w:szCs w:val="18"/>
-          <w:lang w:val="en-US"/>
+        </w:rPr>
+        <w:t>ansible_host</w:t>
+      </w:r>
+      <w:proofErr w:type="spellEnd"/>
+      <w:r>
+        <w:rPr>
+          <w:rFonts w:ascii="Consolas" w:hAnsi="Consolas" w:cs="Consolas"/>
+          <w:color w:val="000000"/>
+          <w:sz w:val="18"/>
+          <w:szCs w:val="18"/>
         </w:rPr>
         <w:t>=192.168.56.105</w:t>
       </w:r>
@@ -5474,7 +5670,6 @@
           <w:color w:val="000000"/>
           <w:sz w:val="18"/>
           <w:szCs w:val="18"/>
-          <w:lang w:val="en-US"/>
         </w:rPr>
       </w:pPr>
     </w:p>
@@ -5523,7 +5718,6 @@
           <w:color w:val="000000"/>
           <w:sz w:val="18"/>
           <w:szCs w:val="18"/>
-          <w:lang w:val="en-US"/>
         </w:rPr>
       </w:pPr>
       <w:r>
@@ -5532,29 +5726,28 @@
           <w:color w:val="000000"/>
           <w:sz w:val="18"/>
           <w:szCs w:val="18"/>
-          <w:lang w:val="en-US"/>
         </w:rPr>
         <w:t>[</w:t>
       </w:r>
       <w:proofErr w:type="spellStart"/>
+      <w:proofErr w:type="gramStart"/>
       <w:r>
         <w:rPr>
           <w:rFonts w:ascii="Consolas" w:hAnsi="Consolas" w:cs="Consolas"/>
           <w:color w:val="000000"/>
           <w:sz w:val="18"/>
           <w:szCs w:val="18"/>
-          <w:lang w:val="en-US"/>
         </w:rPr>
         <w:t>linux:children</w:t>
       </w:r>
       <w:proofErr w:type="spellEnd"/>
+      <w:proofErr w:type="gramEnd"/>
       <w:r>
         <w:rPr>
           <w:rFonts w:ascii="Consolas" w:hAnsi="Consolas" w:cs="Consolas"/>
           <w:color w:val="000000"/>
           <w:sz w:val="18"/>
           <w:szCs w:val="18"/>
-          <w:lang w:val="en-US"/>
         </w:rPr>
         <w:t>]</w:t>
       </w:r>
@@ -5604,19 +5797,19 @@
           <w:color w:val="000000"/>
           <w:sz w:val="18"/>
           <w:szCs w:val="18"/>
-          <w:lang w:val="en-US"/>
-        </w:rPr>
-      </w:pPr>
+        </w:rPr>
+      </w:pPr>
+      <w:proofErr w:type="spellStart"/>
       <w:r>
         <w:rPr>
           <w:rFonts w:ascii="Consolas" w:hAnsi="Consolas" w:cs="Consolas"/>
           <w:color w:val="000000"/>
           <w:sz w:val="18"/>
           <w:szCs w:val="18"/>
-          <w:lang w:val="en-US"/>
         </w:rPr>
         <w:t>centos</w:t>
       </w:r>
+      <w:proofErr w:type="spellEnd"/>
     </w:p>
     <w:p>
       <w:pPr>
@@ -5663,19 +5856,19 @@
           <w:color w:val="000000"/>
           <w:sz w:val="18"/>
           <w:szCs w:val="18"/>
-          <w:lang w:val="en-US"/>
-        </w:rPr>
-      </w:pPr>
+        </w:rPr>
+      </w:pPr>
+      <w:proofErr w:type="spellStart"/>
       <w:r>
         <w:rPr>
           <w:rFonts w:ascii="Consolas" w:hAnsi="Consolas" w:cs="Consolas"/>
           <w:color w:val="000000"/>
           <w:sz w:val="18"/>
           <w:szCs w:val="18"/>
-          <w:lang w:val="en-US"/>
         </w:rPr>
         <w:t>ubuntu</w:t>
       </w:r>
+      <w:proofErr w:type="spellEnd"/>
     </w:p>
     <w:p/>
     <w:p>
@@ -5683,10 +5876,7 @@
         <w:t>A</w:t>
       </w:r>
       <w:r>
-        <w:t>rchivo</w:t>
-      </w:r>
-      <w:r>
-        <w:t xml:space="preserve"> </w:t>
+        <w:t xml:space="preserve">rchivo </w:t>
       </w:r>
       <w:proofErr w:type="spellStart"/>
       <w:r>
@@ -5715,14 +5905,12 @@
         <w:rPr>
           <w:rFonts w:eastAsiaTheme="minorEastAsia"/>
           <w:sz w:val="22"/>
-          <w:lang w:val="en-US"/>
-        </w:rPr>
-      </w:pPr>
-      <w:r>
-        <w:rPr>
-          <w:rFonts w:eastAsiaTheme="minorEastAsia"/>
-          <w:sz w:val="22"/>
-          <w:lang w:val="en-US"/>
+        </w:rPr>
+      </w:pPr>
+      <w:r>
+        <w:rPr>
+          <w:rFonts w:eastAsiaTheme="minorEastAsia"/>
+          <w:sz w:val="22"/>
         </w:rPr>
         <w:t xml:space="preserve">se modificó </w:t>
       </w:r>
@@ -5731,7 +5919,6 @@
         <w:rPr>
           <w:rFonts w:eastAsiaTheme="minorEastAsia"/>
           <w:sz w:val="22"/>
-          <w:lang w:val="en-US"/>
         </w:rPr>
         <w:t>remote_user</w:t>
       </w:r>
@@ -5740,7 +5927,6 @@
         <w:rPr>
           <w:rFonts w:eastAsiaTheme="minorEastAsia"/>
           <w:sz w:val="22"/>
-          <w:lang w:val="en-US"/>
         </w:rPr>
         <w:t xml:space="preserve"> con el valor "ansible"</w:t>
       </w:r>
@@ -5755,16 +5941,30 @@
         <w:rPr>
           <w:rFonts w:eastAsiaTheme="minorEastAsia"/>
           <w:sz w:val="22"/>
-          <w:lang w:val="en-US"/>
-        </w:rPr>
-      </w:pPr>
-      <w:r>
-        <w:rPr>
-          <w:rFonts w:eastAsiaTheme="minorEastAsia"/>
-          <w:sz w:val="22"/>
-          <w:lang w:val="en-US"/>
-        </w:rPr>
-        <w:t>se agregó la propiedad become en cada uno de los roles</w:t>
+        </w:rPr>
+      </w:pPr>
+      <w:r>
+        <w:rPr>
+          <w:rFonts w:eastAsiaTheme="minorEastAsia"/>
+          <w:sz w:val="22"/>
+        </w:rPr>
+        <w:t xml:space="preserve">se agregó la propiedad </w:t>
+      </w:r>
+      <w:proofErr w:type="spellStart"/>
+      <w:r>
+        <w:rPr>
+          <w:rFonts w:eastAsiaTheme="minorEastAsia"/>
+          <w:sz w:val="22"/>
+        </w:rPr>
+        <w:t>become</w:t>
+      </w:r>
+      <w:proofErr w:type="spellEnd"/>
+      <w:r>
+        <w:rPr>
+          <w:rFonts w:eastAsiaTheme="minorEastAsia"/>
+          <w:sz w:val="22"/>
+        </w:rPr>
+        <w:t xml:space="preserve"> en cada uno de los roles</w:t>
       </w:r>
     </w:p>
     <w:p>
@@ -5901,6 +6101,7 @@
         <w:t>] y [</w:t>
       </w:r>
       <w:proofErr w:type="spellStart"/>
+      <w:proofErr w:type="gramStart"/>
       <w:r>
         <w:rPr>
           <w:rFonts w:eastAsiaTheme="minorEastAsia"/>
@@ -5909,6 +6110,7 @@
         <w:t>linux:children</w:t>
       </w:r>
       <w:proofErr w:type="spellEnd"/>
+      <w:proofErr w:type="gramEnd"/>
       <w:r>
         <w:rPr>
           <w:rFonts w:eastAsiaTheme="minorEastAsia"/>
@@ -5927,42 +6129,20 @@
         <w:rPr>
           <w:rFonts w:eastAsiaTheme="minorEastAsia"/>
           <w:sz w:val="22"/>
-          <w:lang w:val="en-US"/>
-        </w:rPr>
-      </w:pPr>
-      <w:r>
-        <w:rPr>
-          <w:rFonts w:eastAsiaTheme="minorEastAsia"/>
-          <w:sz w:val="22"/>
-          <w:lang w:val="en-US"/>
-        </w:rPr>
-        <w:lastRenderedPageBreak/>
-        <w:t xml:space="preserve">se </w:t>
-      </w:r>
-      <w:proofErr w:type="spellStart"/>
-      <w:r>
-        <w:rPr>
-          <w:rFonts w:eastAsiaTheme="minorEastAsia"/>
-          <w:sz w:val="22"/>
-          <w:lang w:val="en-US"/>
-        </w:rPr>
-        <w:t>configurar</w:t>
-      </w:r>
-      <w:proofErr w:type="spellEnd"/>
-      <w:r>
-        <w:rPr>
-          <w:rFonts w:eastAsiaTheme="minorEastAsia"/>
-          <w:sz w:val="22"/>
-          <w:lang w:val="en-US"/>
-        </w:rPr>
-        <w:t xml:space="preserve"> las </w:t>
-      </w:r>
-      <w:proofErr w:type="spellStart"/>
-      <w:r>
-        <w:rPr>
-          <w:rFonts w:eastAsiaTheme="minorEastAsia"/>
-          <w:sz w:val="22"/>
-          <w:lang w:val="en-US"/>
+        </w:rPr>
+      </w:pPr>
+      <w:r>
+        <w:rPr>
+          <w:rFonts w:eastAsiaTheme="minorEastAsia"/>
+          <w:sz w:val="22"/>
+        </w:rPr>
+        <w:t xml:space="preserve">se configurar las </w:t>
+      </w:r>
+      <w:proofErr w:type="spellStart"/>
+      <w:r>
+        <w:rPr>
+          <w:rFonts w:eastAsiaTheme="minorEastAsia"/>
+          <w:sz w:val="22"/>
         </w:rPr>
         <w:t>ip</w:t>
       </w:r>
@@ -5971,12 +6151,10 @@
         <w:rPr>
           <w:rFonts w:eastAsiaTheme="minorEastAsia"/>
           <w:sz w:val="22"/>
-          <w:lang w:val="en-US"/>
         </w:rPr>
         <w:t xml:space="preserve"> para cada uno de los hosts.</w:t>
       </w:r>
     </w:p>
-    <w:p/>
     <w:p>
       <w:proofErr w:type="spellStart"/>
       <w:r>
@@ -6100,7 +6278,15 @@
         <w:t>A</w:t>
       </w:r>
       <w:r>
-        <w:t>rchivo chrony.conf.j2 de la carpeta /roles/</w:t>
+        <w:t>rchivo chrony.</w:t>
+      </w:r>
+      <w:proofErr w:type="gramStart"/>
+      <w:r>
+        <w:t>conf.j</w:t>
+      </w:r>
+      <w:proofErr w:type="gramEnd"/>
+      <w:r>
+        <w:t>2 de la carpeta /roles/</w:t>
       </w:r>
       <w:proofErr w:type="spellStart"/>
       <w:r>
@@ -6132,7 +6318,15 @@
           <w:rFonts w:eastAsiaTheme="minorEastAsia"/>
           <w:sz w:val="22"/>
         </w:rPr>
-        <w:t xml:space="preserve">se modificó el server definido anteriormente por: server {{ </w:t>
+        <w:t xml:space="preserve">se modificó el server definido anteriormente por: server </w:t>
+      </w:r>
+      <w:proofErr w:type="gramStart"/>
+      <w:r>
+        <w:rPr>
+          <w:rFonts w:eastAsiaTheme="minorEastAsia"/>
+          <w:sz w:val="22"/>
+        </w:rPr>
+        <w:t xml:space="preserve">{{ </w:t>
       </w:r>
       <w:proofErr w:type="spellStart"/>
       <w:r>
@@ -6143,6 +6337,7 @@
         <w:t>ntpserver</w:t>
       </w:r>
       <w:proofErr w:type="spellEnd"/>
+      <w:proofErr w:type="gramEnd"/>
       <w:r>
         <w:rPr>
           <w:rFonts w:eastAsiaTheme="minorEastAsia"/>
@@ -6585,6 +6780,7 @@
           <w:rFonts w:eastAsiaTheme="minorEastAsia"/>
           <w:sz w:val="22"/>
         </w:rPr>
+        <w:lastRenderedPageBreak/>
         <w:t xml:space="preserve">Para </w:t>
       </w:r>
       <w:proofErr w:type="spellStart"/>
@@ -6680,6 +6876,7 @@
         <w:t>etc</w:t>
       </w:r>
       <w:proofErr w:type="spellEnd"/>
+      <w:proofErr w:type="gramStart"/>
       <w:r>
         <w:rPr>
           <w:rFonts w:eastAsiaTheme="minorEastAsia"/>
@@ -6687,6 +6884,7 @@
         </w:rPr>
         <w:t>/ .</w:t>
       </w:r>
+      <w:proofErr w:type="gramEnd"/>
     </w:p>
     <w:p>
       <w:pPr>
@@ -6721,7 +6919,23 @@
           <w:rFonts w:eastAsiaTheme="minorEastAsia"/>
           <w:sz w:val="22"/>
         </w:rPr>
-        <w:t>, se copia el archivo chrony.conf.j2 para la carpeta</w:t>
+        <w:t>, se copia el archivo chrony.</w:t>
+      </w:r>
+      <w:proofErr w:type="gramStart"/>
+      <w:r>
+        <w:rPr>
+          <w:rFonts w:eastAsiaTheme="minorEastAsia"/>
+          <w:sz w:val="22"/>
+        </w:rPr>
+        <w:t>conf.j</w:t>
+      </w:r>
+      <w:proofErr w:type="gramEnd"/>
+      <w:r>
+        <w:rPr>
+          <w:rFonts w:eastAsiaTheme="minorEastAsia"/>
+          <w:sz w:val="22"/>
+        </w:rPr>
+        <w:t>2 para la carpeta</w:t>
       </w:r>
       <w:r>
         <w:rPr>
@@ -7971,7 +8185,6 @@
           <w:rFonts w:eastAsiaTheme="minorEastAsia"/>
           <w:sz w:val="22"/>
         </w:rPr>
-        <w:lastRenderedPageBreak/>
         <w:t>En "</w:t>
       </w:r>
       <w:proofErr w:type="spellStart"/>
@@ -9027,6 +9240,7 @@
           <w:rFonts w:eastAsiaTheme="minorEastAsia"/>
           <w:sz w:val="22"/>
         </w:rPr>
+        <w:lastRenderedPageBreak/>
         <w:t>Se agregaron las condiciones en cada sentencia para ejecutar cada "proceso "según el sistema operativo como solicita la letra del proyecto</w:t>
       </w:r>
     </w:p>
@@ -9112,6 +9326,7 @@
         <w:rPr>
           <w:rFonts w:eastAsiaTheme="minorEastAsia"/>
           <w:sz w:val="22"/>
+          <w:lang w:val="en-US"/>
         </w:rPr>
       </w:pPr>
       <w:r>
@@ -9135,13 +9350,22 @@
           <w:rFonts w:eastAsiaTheme="minorEastAsia"/>
           <w:sz w:val="22"/>
         </w:rPr>
-        <w:t xml:space="preserve">". Se </w:t>
-      </w:r>
-      <w:proofErr w:type="spellStart"/>
-      <w:r>
-        <w:rPr>
-          <w:rFonts w:eastAsiaTheme="minorEastAsia"/>
-          <w:sz w:val="22"/>
+        <w:t xml:space="preserve">". </w:t>
+      </w:r>
+      <w:r>
+        <w:rPr>
+          <w:rFonts w:eastAsiaTheme="minorEastAsia"/>
+          <w:sz w:val="22"/>
+          <w:lang w:val="en-US"/>
+        </w:rPr>
+        <w:t xml:space="preserve">Se </w:t>
+      </w:r>
+      <w:proofErr w:type="spellStart"/>
+      <w:r>
+        <w:rPr>
+          <w:rFonts w:eastAsiaTheme="minorEastAsia"/>
+          <w:sz w:val="22"/>
+          <w:lang w:val="en-US"/>
         </w:rPr>
         <w:t>agregaron</w:t>
       </w:r>
@@ -9150,6 +9374,7 @@
         <w:rPr>
           <w:rFonts w:eastAsiaTheme="minorEastAsia"/>
           <w:sz w:val="22"/>
+          <w:lang w:val="en-US"/>
         </w:rPr>
         <w:t xml:space="preserve"> "</w:t>
       </w:r>
@@ -9158,6 +9383,7 @@
         <w:rPr>
           <w:rFonts w:eastAsiaTheme="minorEastAsia"/>
           <w:sz w:val="22"/>
+          <w:lang w:val="en-US"/>
         </w:rPr>
         <w:t>to_port</w:t>
       </w:r>
@@ -9166,6 +9392,7 @@
         <w:rPr>
           <w:rFonts w:eastAsiaTheme="minorEastAsia"/>
           <w:sz w:val="22"/>
+          <w:lang w:val="en-US"/>
         </w:rPr>
         <w:t>", "state".</w:t>
       </w:r>
@@ -9250,7 +9477,7 @@
           <w:numId w:val="23"/>
         </w:numPr>
       </w:pPr>
-      <w:bookmarkStart w:id="15" w:name="_Toc79511509"/>
+      <w:bookmarkStart w:id="15" w:name="_Toc79518527"/>
       <w:r>
         <w:t>Ejecución ansible</w:t>
       </w:r>
@@ -9376,7 +9603,7 @@
                     <pic:cNvPicPr/>
                   </pic:nvPicPr>
                   <pic:blipFill>
-                    <a:blip r:embed="rId32"/>
+                    <a:blip r:embed="rId34"/>
                     <a:stretch>
                       <a:fillRect/>
                     </a:stretch>
@@ -9412,21 +9639,41 @@
         <w:rPr>
           <w:rFonts w:eastAsiaTheme="minorEastAsia"/>
           <w:sz w:val="22"/>
-        </w:rPr>
-      </w:pPr>
-      <w:r>
-        <w:rPr>
-          <w:rFonts w:eastAsiaTheme="minorEastAsia"/>
-          <w:sz w:val="22"/>
-        </w:rPr>
-        <w:lastRenderedPageBreak/>
-        <w:t xml:space="preserve">Ansible-playbook -i hosts </w:t>
-      </w:r>
-      <w:proofErr w:type="spellStart"/>
-      <w:r>
-        <w:rPr>
-          <w:rFonts w:eastAsiaTheme="minorEastAsia"/>
-          <w:sz w:val="22"/>
+          <w:lang w:val="en-US"/>
+        </w:rPr>
+      </w:pPr>
+      <w:r>
+        <w:rPr>
+          <w:rFonts w:eastAsiaTheme="minorEastAsia"/>
+          <w:sz w:val="22"/>
+          <w:lang w:val="en-US"/>
+        </w:rPr>
+        <w:t>Ansible-playbook -</w:t>
+      </w:r>
+      <w:proofErr w:type="spellStart"/>
+      <w:r>
+        <w:rPr>
+          <w:rFonts w:eastAsiaTheme="minorEastAsia"/>
+          <w:sz w:val="22"/>
+          <w:lang w:val="en-US"/>
+        </w:rPr>
+        <w:t>i</w:t>
+      </w:r>
+      <w:proofErr w:type="spellEnd"/>
+      <w:r>
+        <w:rPr>
+          <w:rFonts w:eastAsiaTheme="minorEastAsia"/>
+          <w:sz w:val="22"/>
+          <w:lang w:val="en-US"/>
+        </w:rPr>
+        <w:t xml:space="preserve"> hosts </w:t>
+      </w:r>
+      <w:proofErr w:type="spellStart"/>
+      <w:r>
+        <w:rPr>
+          <w:rFonts w:eastAsiaTheme="minorEastAsia"/>
+          <w:sz w:val="22"/>
+          <w:lang w:val="en-US"/>
         </w:rPr>
         <w:t>site.yml</w:t>
       </w:r>
@@ -9435,18 +9682,10 @@
         <w:rPr>
           <w:rFonts w:eastAsiaTheme="minorEastAsia"/>
           <w:sz w:val="22"/>
-        </w:rPr>
-        <w:t xml:space="preserve"> –</w:t>
-      </w:r>
-      <w:proofErr w:type="spellStart"/>
-      <w:r>
-        <w:rPr>
-          <w:rFonts w:eastAsiaTheme="minorEastAsia"/>
-          <w:sz w:val="22"/>
-        </w:rPr>
-        <w:t>ask-become-pass</w:t>
-      </w:r>
-      <w:proofErr w:type="spellEnd"/>
+          <w:lang w:val="en-US"/>
+        </w:rPr>
+        <w:t xml:space="preserve"> –ask-become-pass</w:t>
+      </w:r>
     </w:p>
     <w:p>
       <w:pPr>
@@ -9472,7 +9711,7 @@
                     <pic:cNvPicPr/>
                   </pic:nvPicPr>
                   <pic:blipFill>
-                    <a:blip r:embed="rId33"/>
+                    <a:blip r:embed="rId35"/>
                     <a:stretch>
                       <a:fillRect/>
                     </a:stretch>
@@ -9506,6 +9745,7 @@
         <w:rPr>
           <w:noProof/>
         </w:rPr>
+        <w:lastRenderedPageBreak/>
         <w:drawing>
           <wp:inline distT="0" distB="0" distL="0" distR="0" wp14:anchorId="33BF582A" wp14:editId="70DCFE24">
             <wp:extent cx="6086475" cy="2124075"/>
@@ -9524,7 +9764,7 @@
                     </pic:cNvPicPr>
                   </pic:nvPicPr>
                   <pic:blipFill>
-                    <a:blip r:embed="rId34">
+                    <a:blip r:embed="rId36">
                       <a:extLst>
                         <a:ext uri="{28A0092B-C50C-407E-A947-70E740481C1C}">
                           <a14:useLocalDpi xmlns:a14="http://schemas.microsoft.com/office/drawing/2010/main" val="0"/>
@@ -9582,7 +9822,7 @@
                     </pic:cNvPicPr>
                   </pic:nvPicPr>
                   <pic:blipFill>
-                    <a:blip r:embed="rId35">
+                    <a:blip r:embed="rId37">
                       <a:extLst>
                         <a:ext uri="{28A0092B-C50C-407E-A947-70E740481C1C}">
                           <a14:useLocalDpi xmlns:a14="http://schemas.microsoft.com/office/drawing/2010/main" val="0"/>
@@ -9641,7 +9881,7 @@
                     </pic:cNvPicPr>
                   </pic:nvPicPr>
                   <pic:blipFill>
-                    <a:blip r:embed="rId36">
+                    <a:blip r:embed="rId38">
                       <a:extLst>
                         <a:ext uri="{28A0092B-C50C-407E-A947-70E740481C1C}">
                           <a14:useLocalDpi xmlns:a14="http://schemas.microsoft.com/office/drawing/2010/main" val="0"/>
@@ -9699,7 +9939,7 @@
                     </pic:cNvPicPr>
                   </pic:nvPicPr>
                   <pic:blipFill>
-                    <a:blip r:embed="rId37">
+                    <a:blip r:embed="rId39">
                       <a:extLst>
                         <a:ext uri="{28A0092B-C50C-407E-A947-70E740481C1C}">
                           <a14:useLocalDpi xmlns:a14="http://schemas.microsoft.com/office/drawing/2010/main" val="0"/>
@@ -9757,7 +9997,7 @@
                     </pic:cNvPicPr>
                   </pic:nvPicPr>
                   <pic:blipFill>
-                    <a:blip r:embed="rId38">
+                    <a:blip r:embed="rId40">
                       <a:extLst>
                         <a:ext uri="{28A0092B-C50C-407E-A947-70E740481C1C}">
                           <a14:useLocalDpi xmlns:a14="http://schemas.microsoft.com/office/drawing/2010/main" val="0"/>
@@ -9797,7 +10037,7 @@
           <w:numId w:val="23"/>
         </w:numPr>
       </w:pPr>
-      <w:bookmarkStart w:id="16" w:name="_Toc79511510"/>
+      <w:bookmarkStart w:id="16" w:name="_Toc79518528"/>
       <w:r>
         <w:t>Roles Ansible</w:t>
       </w:r>
@@ -9859,13 +10099,7 @@
       </w:r>
       <w:r>
         <w:lastRenderedPageBreak/>
-        <w:t>concentrarse más en el panorama general y solo sumergirse en los detalles cuando sea</w:t>
-      </w:r>
-      <w:r>
-        <w:t xml:space="preserve"> </w:t>
-      </w:r>
-      <w:r>
-        <w:t>necesario.”</w:t>
+        <w:t>concentrarse más en el panorama general y solo sumergirse en los detalles cuando sea necesario.”</w:t>
       </w:r>
     </w:p>
     <w:p>
@@ -9884,7 +10118,7 @@
           <w:numId w:val="23"/>
         </w:numPr>
       </w:pPr>
-      <w:bookmarkStart w:id="17" w:name="_Toc79511511"/>
+      <w:bookmarkStart w:id="17" w:name="_Toc79518529"/>
       <w:r>
         <w:t>REFERENCIAS</w:t>
       </w:r>
@@ -9926,7 +10160,7 @@
         </w:rPr>
         <w:t xml:space="preserve"> – </w:t>
       </w:r>
-      <w:hyperlink r:id="rId39" w:history="1">
+      <w:hyperlink r:id="rId41" w:history="1">
         <w:r>
           <w:rPr>
             <w:rStyle w:val="Hipervnculo"/>
@@ -9981,9 +10215,9 @@
       </w:pPr>
     </w:p>
     <w:sectPr>
-      <w:headerReference w:type="default" r:id="rId40"/>
-      <w:footerReference w:type="even" r:id="rId41"/>
-      <w:footerReference w:type="default" r:id="rId42"/>
+      <w:headerReference w:type="default" r:id="rId42"/>
+      <w:footerReference w:type="even" r:id="rId43"/>
+      <w:footerReference w:type="default" r:id="rId44"/>
       <w:pgSz w:w="11906" w:h="16838" w:code="9"/>
       <w:pgMar w:top="1440" w:right="1080" w:bottom="1440" w:left="1080" w:header="576" w:footer="432" w:gutter="0"/>
       <w:pgNumType w:start="0"/>

</xml_diff>